<commit_message>
JAGG - Se modificó el Documento y aumento puntos que se habían considerado no aplicables
</commit_message>
<xml_diff>
--- a/RECICLADORA/PROCESO_DESARROLLO/F2_REQUISITOS/PL_GESTION_DE_REQUISITOS.docx
+++ b/RECICLADORA/PROCESO_DESARROLLO/F2_REQUISITOS/PL_GESTION_DE_REQUISITOS.docx
@@ -181,6 +181,20 @@
           <w:lang w:eastAsia="es-MX"/>
         </w:rPr>
       </w:pPr>
+      <w:r>
+        <w:rPr>
+          <w:rFonts w:ascii="Arial" w:eastAsia="Times New Roman" w:hAnsi="Arial" w:cs="Arial"/>
+          <w:b/>
+          <w:bCs/>
+          <w:color w:val="000000"/>
+          <w:sz w:val="28"/>
+          <w:szCs w:val="28"/>
+          <w:lang w:eastAsia="es-MX"/>
+        </w:rPr>
+        <w:t xml:space="preserve"> </w:t>
+      </w:r>
+      <w:bookmarkStart w:id="0" w:name="_GoBack"/>
+      <w:bookmarkEnd w:id="0"/>
     </w:p>
     <w:p>
       <w:pPr>
@@ -1453,7 +1467,11 @@
     <w:sdt>
       <w:sdtPr>
         <w:rPr>
-          <w:lang w:val="es-ES"/>
+          <w:rFonts w:asciiTheme="minorHAnsi" w:eastAsiaTheme="minorHAnsi" w:hAnsiTheme="minorHAnsi" w:cstheme="minorBidi"/>
+          <w:color w:val="auto"/>
+          <w:sz w:val="22"/>
+          <w:szCs w:val="22"/>
+          <w:lang w:val="es-ES" w:eastAsia="en-US"/>
         </w:rPr>
         <w:id w:val="-1910841103"/>
         <w:docPartObj>
@@ -1463,13 +1481,8 @@
       </w:sdtPr>
       <w:sdtEndPr>
         <w:rPr>
-          <w:rFonts w:asciiTheme="minorHAnsi" w:eastAsiaTheme="minorHAnsi" w:hAnsiTheme="minorHAnsi" w:cstheme="minorBidi"/>
           <w:b/>
           <w:bCs/>
-          <w:color w:val="auto"/>
-          <w:sz w:val="22"/>
-          <w:szCs w:val="22"/>
-          <w:lang w:eastAsia="en-US"/>
         </w:rPr>
       </w:sdtEndPr>
       <w:sdtContent>
@@ -3793,8 +3806,6 @@
           <w:lang w:eastAsia="es-MX"/>
         </w:rPr>
       </w:pPr>
-      <w:bookmarkStart w:id="0" w:name="_GoBack"/>
-      <w:bookmarkEnd w:id="0"/>
       <w:r>
         <w:rPr>
           <w:rFonts w:ascii="Arial" w:eastAsia="Times New Roman" w:hAnsi="Arial" w:cs="Arial"/>
@@ -9067,7 +9078,7 @@
           <w:color w:val="000000"/>
           <w:sz w:val="20"/>
           <w:szCs w:val="20"/>
-          <w:lang w:val="en-US" w:eastAsia="es-MX"/>
+          <w:lang w:eastAsia="es-MX"/>
         </w:rPr>
       </w:pPr>
       <w:bookmarkStart w:id="63" w:name="_Toc487626968"/>
@@ -9839,24 +9850,14 @@
       <w:r>
         <w:t xml:space="preserve">Tabla </w:t>
       </w:r>
-      <w:r>
-        <w:fldChar w:fldCharType="begin"/>
-      </w:r>
-      <w:r>
-        <w:instrText xml:space="preserve"> SEQ Tabla \* ARABIC </w:instrText>
-      </w:r>
-      <w:r>
-        <w:fldChar w:fldCharType="separate"/>
-      </w:r>
-      <w:r>
-        <w:rPr>
-          <w:noProof/>
-        </w:rPr>
-        <w:t>1</w:t>
-      </w:r>
-      <w:r>
-        <w:fldChar w:fldCharType="end"/>
-      </w:r>
+      <w:fldSimple w:instr=" SEQ Tabla \* ARABIC ">
+        <w:r>
+          <w:rPr>
+            <w:noProof/>
+          </w:rPr>
+          <w:t>1</w:t>
+        </w:r>
+      </w:fldSimple>
       <w:r>
         <w:t>fases de la metodología RUP</w:t>
       </w:r>
@@ -10813,7 +10814,7 @@
           <w:color w:val="000000"/>
           <w:sz w:val="20"/>
           <w:szCs w:val="20"/>
-          <w:lang w:val="en-US" w:eastAsia="es-MX"/>
+          <w:lang w:eastAsia="es-MX"/>
         </w:rPr>
       </w:pPr>
       <w:bookmarkStart w:id="82" w:name="_Toc487626973"/>
@@ -10831,7 +10832,7 @@
           <w:color w:val="000000"/>
           <w:sz w:val="20"/>
           <w:szCs w:val="20"/>
-          <w:lang w:val="en-US" w:eastAsia="es-MX"/>
+          <w:lang w:eastAsia="es-MX"/>
         </w:rPr>
         <w:t>3.6</w:t>
       </w:r>
@@ -10841,7 +10842,7 @@
           <w:color w:val="000000"/>
           <w:sz w:val="14"/>
           <w:szCs w:val="14"/>
-          <w:lang w:val="en-US" w:eastAsia="es-MX"/>
+          <w:lang w:eastAsia="es-MX"/>
         </w:rPr>
         <w:t>               </w:t>
       </w:r>
@@ -10853,7 +10854,7 @@
           <w:color w:val="000000"/>
           <w:sz w:val="20"/>
           <w:szCs w:val="20"/>
-          <w:lang w:val="en-US" w:eastAsia="es-MX"/>
+          <w:lang w:eastAsia="es-MX"/>
         </w:rPr>
         <w:t>Flujos de trabajo</w:t>
       </w:r>
@@ -10870,7 +10871,7 @@
           <w:color w:val="0000FF"/>
           <w:sz w:val="20"/>
           <w:szCs w:val="20"/>
-          <w:lang w:val="en-US" w:eastAsia="es-MX"/>
+          <w:lang w:eastAsia="es-MX"/>
         </w:rPr>
       </w:pPr>
     </w:p>
@@ -10888,7 +10889,7 @@
           <w:kern w:val="36"/>
           <w:sz w:val="24"/>
           <w:szCs w:val="24"/>
-          <w:lang w:val="en-US" w:eastAsia="es-MX"/>
+          <w:lang w:eastAsia="es-MX"/>
         </w:rPr>
       </w:pPr>
       <w:bookmarkStart w:id="86" w:name="_Toc487626974"/>
@@ -10909,7 +10910,7 @@
           <w:kern w:val="36"/>
           <w:sz w:val="24"/>
           <w:szCs w:val="24"/>
-          <w:lang w:val="en-US" w:eastAsia="es-MX"/>
+          <w:lang w:eastAsia="es-MX"/>
         </w:rPr>
         <w:t>4.</w:t>
       </w:r>
@@ -10920,7 +10921,7 @@
           <w:kern w:val="36"/>
           <w:sz w:val="14"/>
           <w:szCs w:val="14"/>
-          <w:lang w:val="en-US" w:eastAsia="es-MX"/>
+          <w:lang w:eastAsia="es-MX"/>
         </w:rPr>
         <w:t>           </w:t>
       </w:r>
@@ -10933,7 +10934,7 @@
           <w:kern w:val="36"/>
           <w:sz w:val="24"/>
           <w:szCs w:val="24"/>
-          <w:lang w:val="en-US" w:eastAsia="es-MX"/>
+          <w:lang w:eastAsia="es-MX"/>
         </w:rPr>
         <w:t>Hitos</w:t>
       </w:r>
@@ -10953,7 +10954,7 @@
           <w:kern w:val="36"/>
           <w:sz w:val="24"/>
           <w:szCs w:val="24"/>
-          <w:lang w:val="en-US" w:eastAsia="es-MX"/>
+          <w:lang w:eastAsia="es-MX"/>
         </w:rPr>
       </w:pPr>
       <w:bookmarkStart w:id="91" w:name="_Toc487626975"/>
@@ -10974,7 +10975,7 @@
           <w:kern w:val="36"/>
           <w:sz w:val="24"/>
           <w:szCs w:val="24"/>
-          <w:lang w:val="en-US" w:eastAsia="es-MX"/>
+          <w:lang w:eastAsia="es-MX"/>
         </w:rPr>
         <w:t>5.</w:t>
       </w:r>
@@ -10985,7 +10986,7 @@
           <w:kern w:val="36"/>
           <w:sz w:val="14"/>
           <w:szCs w:val="14"/>
-          <w:lang w:val="en-US" w:eastAsia="es-MX"/>
+          <w:lang w:eastAsia="es-MX"/>
         </w:rPr>
         <w:t>                  </w:t>
       </w:r>
@@ -10998,7 +10999,7 @@
           <w:kern w:val="36"/>
           <w:sz w:val="24"/>
           <w:szCs w:val="24"/>
-          <w:lang w:val="en-US" w:eastAsia="es-MX"/>
+          <w:lang w:eastAsia="es-MX"/>
         </w:rPr>
         <w:t>Formación y recursos</w:t>
       </w:r>
@@ -11015,7 +11016,7 @@
           <w:color w:val="0000FF"/>
           <w:sz w:val="20"/>
           <w:szCs w:val="20"/>
-          <w:lang w:val="en-US" w:eastAsia="es-MX"/>
+          <w:lang w:eastAsia="es-MX"/>
         </w:rPr>
       </w:pPr>
     </w:p>
@@ -12398,6 +12399,7 @@
   <w:style w:type="character" w:default="1" w:styleId="Fuentedeprrafopredeter">
     <w:name w:val="Default Paragraph Font"/>
     <w:uiPriority w:val="1"/>
+    <w:semiHidden/>
     <w:unhideWhenUsed/>
   </w:style>
   <w:style w:type="table" w:default="1" w:styleId="Tablanormal">
@@ -13201,7 +13203,7 @@
 </file>
 
 <file path=customXml/itemProps1.xml><?xml version="1.0" encoding="utf-8"?>
-<ds:datastoreItem xmlns:ds="http://schemas.openxmlformats.org/officeDocument/2006/customXml" ds:itemID="{6EE08E2B-3700-4E43-B393-91DC282FEBD0}">
+<ds:datastoreItem xmlns:ds="http://schemas.openxmlformats.org/officeDocument/2006/customXml" ds:itemID="{C553369E-BEA9-4DBC-AF42-BB4176E84DBA}">
   <ds:schemaRefs>
     <ds:schemaRef ds:uri="http://schemas.openxmlformats.org/officeDocument/2006/bibliography"/>
   </ds:schemaRefs>

</xml_diff>